<commit_message>
Reports for improved code
</commit_message>
<xml_diff>
--- a/data/Report_Of_Results.docx
+++ b/data/Report_Of_Results.docx
@@ -119,12 +119,18 @@
         </w:rPr>
       </w:pPr>
       <w:r>
+        <w:rPr>
+          <w:lang w:val="en-GB"/>
+        </w:rPr>
         <w:t xml:space="preserve">Figure </w:t>
       </w:r>
       <w:r>
         <w:fldChar w:fldCharType="begin"/>
       </w:r>
       <w:r>
+        <w:rPr>
+          <w:lang w:val="en-GB"/>
+        </w:rPr>
         <w:instrText xml:space="preserve"> SEQ Figure \* ARABIC </w:instrText>
       </w:r>
       <w:r>
@@ -133,6 +139,7 @@
       <w:r>
         <w:rPr>
           <w:noProof/>
+          <w:lang w:val="en-GB"/>
         </w:rPr>
         <w:t>1</w:t>
       </w:r>
@@ -140,29 +147,19 @@
         <w:fldChar w:fldCharType="end"/>
       </w:r>
       <w:r>
-        <w:t xml:space="preserve">. </w:t>
-      </w:r>
-      <w:proofErr w:type="spellStart"/>
-      <w:r>
-        <w:t>Expected</w:t>
-      </w:r>
-      <w:proofErr w:type="spellEnd"/>
-      <w:r>
-        <w:t xml:space="preserve"> </w:t>
-      </w:r>
-      <w:proofErr w:type="spellStart"/>
-      <w:r>
-        <w:t>Results</w:t>
-      </w:r>
-      <w:proofErr w:type="spellEnd"/>
-      <w:r>
-        <w:t>.</w:t>
+        <w:rPr>
+          <w:lang w:val="en-GB"/>
+        </w:rPr>
+        <w:t>. Expected Results.</w:t>
       </w:r>
     </w:p>
     <w:p>
       <w:pPr>
         <w:keepNext/>
         <w:jc w:val="center"/>
+        <w:rPr>
+          <w:lang w:val="en-GB"/>
+        </w:rPr>
       </w:pPr>
       <w:r>
         <w:rPr>
@@ -170,10 +167,10 @@
           <w:lang w:val="en-GB"/>
         </w:rPr>
         <w:drawing>
-          <wp:inline distT="0" distB="0" distL="0" distR="0" wp14:anchorId="5F04478F" wp14:editId="184E67DF">
-            <wp:extent cx="4191854" cy="1219200"/>
-            <wp:effectExtent l="0" t="0" r="0" b="0"/>
-            <wp:docPr id="1818081245" name="Image 1" descr="Une image contenant texte, capture d’écran, Police&#10;&#10;Description générée automatiquement"/>
+          <wp:inline distT="0" distB="0" distL="0" distR="0" wp14:anchorId="07C8CD8B" wp14:editId="027915FF">
+            <wp:extent cx="3941887" cy="1209887"/>
+            <wp:effectExtent l="0" t="0" r="1905" b="9525"/>
+            <wp:docPr id="1985788446" name="Image 1" descr="Une image contenant texte, capture d’écran, Police&#10;&#10;Description générée automatiquement"/>
             <wp:cNvGraphicFramePr>
               <a:graphicFrameLocks xmlns:a="http://schemas.openxmlformats.org/drawingml/2006/main" noChangeAspect="1"/>
             </wp:cNvGraphicFramePr>
@@ -181,7 +178,7 @@
               <a:graphicData uri="http://schemas.openxmlformats.org/drawingml/2006/picture">
                 <pic:pic xmlns:pic="http://schemas.openxmlformats.org/drawingml/2006/picture">
                   <pic:nvPicPr>
-                    <pic:cNvPr id="1818081245" name="Image 1" descr="Une image contenant texte, capture d’écran, Police&#10;&#10;Description générée automatiquement"/>
+                    <pic:cNvPr id="1985788446" name="Image 1" descr="Une image contenant texte, capture d’écran, Police&#10;&#10;Description générée automatiquement"/>
                     <pic:cNvPicPr/>
                   </pic:nvPicPr>
                   <pic:blipFill>
@@ -193,7 +190,7 @@
                   <pic:spPr>
                     <a:xfrm>
                       <a:off x="0" y="0"/>
-                      <a:ext cx="4210900" cy="1224740"/>
+                      <a:ext cx="3958434" cy="1214966"/>
                     </a:xfrm>
                     <a:prstGeom prst="rect">
                       <a:avLst/>
@@ -215,12 +212,18 @@
         </w:rPr>
       </w:pPr>
       <w:r>
+        <w:rPr>
+          <w:lang w:val="en-GB"/>
+        </w:rPr>
         <w:t xml:space="preserve">Figure </w:t>
       </w:r>
       <w:r>
         <w:fldChar w:fldCharType="begin"/>
       </w:r>
       <w:r>
+        <w:rPr>
+          <w:lang w:val="en-GB"/>
+        </w:rPr>
         <w:instrText xml:space="preserve"> SEQ Figure \* ARABIC </w:instrText>
       </w:r>
       <w:r>
@@ -229,6 +232,7 @@
       <w:r>
         <w:rPr>
           <w:noProof/>
+          <w:lang w:val="en-GB"/>
         </w:rPr>
         <w:t>2</w:t>
       </w:r>
@@ -236,15 +240,10 @@
         <w:fldChar w:fldCharType="end"/>
       </w:r>
       <w:r>
-        <w:t xml:space="preserve">. </w:t>
-      </w:r>
-      <w:proofErr w:type="spellStart"/>
-      <w:r>
-        <w:t>Results</w:t>
-      </w:r>
-      <w:proofErr w:type="spellEnd"/>
-      <w:r>
-        <w:t xml:space="preserve"> for ALEXNET.</w:t>
+        <w:rPr>
+          <w:lang w:val="en-GB"/>
+        </w:rPr>
+        <w:t>. Results for ALEXNET.</w:t>
       </w:r>
     </w:p>
     <w:p>
@@ -255,13 +254,12 @@
       <w:r>
         <w:rPr>
           <w:noProof/>
-          <w:lang w:val="en-GB"/>
         </w:rPr>
         <w:drawing>
-          <wp:inline distT="0" distB="0" distL="0" distR="0" wp14:anchorId="627F0404" wp14:editId="1E5FE909">
-            <wp:extent cx="4202223" cy="1249680"/>
-            <wp:effectExtent l="0" t="0" r="8255" b="7620"/>
-            <wp:docPr id="583420636" name="Image 1" descr="Une image contenant texte, capture d’écran, Police&#10;&#10;Description générée automatiquement"/>
+          <wp:inline distT="0" distB="0" distL="0" distR="0" wp14:anchorId="710690DC" wp14:editId="4C956DB1">
+            <wp:extent cx="3979334" cy="1177080"/>
+            <wp:effectExtent l="0" t="0" r="2540" b="4445"/>
+            <wp:docPr id="691361867" name="Image 1" descr="Une image contenant texte, capture d’écran, Police&#10;&#10;Description générée automatiquement"/>
             <wp:cNvGraphicFramePr>
               <a:graphicFrameLocks xmlns:a="http://schemas.openxmlformats.org/drawingml/2006/main" noChangeAspect="1"/>
             </wp:cNvGraphicFramePr>
@@ -269,7 +267,7 @@
               <a:graphicData uri="http://schemas.openxmlformats.org/drawingml/2006/picture">
                 <pic:pic xmlns:pic="http://schemas.openxmlformats.org/drawingml/2006/picture">
                   <pic:nvPicPr>
-                    <pic:cNvPr id="583420636" name="Image 1" descr="Une image contenant texte, capture d’écran, Police&#10;&#10;Description générée automatiquement"/>
+                    <pic:cNvPr id="691361867" name="Image 1" descr="Une image contenant texte, capture d’écran, Police&#10;&#10;Description générée automatiquement"/>
                     <pic:cNvPicPr/>
                   </pic:nvPicPr>
                   <pic:blipFill>
@@ -281,7 +279,7 @@
                   <pic:spPr>
                     <a:xfrm>
                       <a:off x="0" y="0"/>
-                      <a:ext cx="4218243" cy="1254444"/>
+                      <a:ext cx="3997880" cy="1182566"/>
                     </a:xfrm>
                     <a:prstGeom prst="rect">
                       <a:avLst/>
@@ -349,13 +347,12 @@
       <w:r>
         <w:rPr>
           <w:noProof/>
-          <w:lang w:val="en-GB"/>
         </w:rPr>
         <w:drawing>
-          <wp:inline distT="0" distB="0" distL="0" distR="0" wp14:anchorId="355CB488" wp14:editId="0BC0CDC2">
-            <wp:extent cx="4266249" cy="1168835"/>
-            <wp:effectExtent l="0" t="0" r="1270" b="0"/>
-            <wp:docPr id="1902161137" name="Image 1" descr="Une image contenant texte, capture d’écran, Police&#10;&#10;Description générée automatiquement"/>
+          <wp:inline distT="0" distB="0" distL="0" distR="0" wp14:anchorId="1FDC48C4" wp14:editId="05A88111">
+            <wp:extent cx="4131733" cy="1127989"/>
+            <wp:effectExtent l="0" t="0" r="2540" b="0"/>
+            <wp:docPr id="1142095430" name="Image 1" descr="Une image contenant texte, capture d’écran, Police&#10;&#10;Description générée automatiquement"/>
             <wp:cNvGraphicFramePr>
               <a:graphicFrameLocks xmlns:a="http://schemas.openxmlformats.org/drawingml/2006/main" noChangeAspect="1"/>
             </wp:cNvGraphicFramePr>
@@ -363,7 +360,7 @@
               <a:graphicData uri="http://schemas.openxmlformats.org/drawingml/2006/picture">
                 <pic:pic xmlns:pic="http://schemas.openxmlformats.org/drawingml/2006/picture">
                   <pic:nvPicPr>
-                    <pic:cNvPr id="1902161137" name="Image 1" descr="Une image contenant texte, capture d’écran, Police&#10;&#10;Description générée automatiquement"/>
+                    <pic:cNvPr id="1142095430" name="Image 1" descr="Une image contenant texte, capture d’écran, Police&#10;&#10;Description générée automatiquement"/>
                     <pic:cNvPicPr/>
                   </pic:nvPicPr>
                   <pic:blipFill>
@@ -375,7 +372,7 @@
                   <pic:spPr>
                     <a:xfrm>
                       <a:off x="0" y="0"/>
-                      <a:ext cx="4301229" cy="1178419"/>
+                      <a:ext cx="4165186" cy="1137122"/>
                     </a:xfrm>
                     <a:prstGeom prst="rect">
                       <a:avLst/>
@@ -574,7 +571,10 @@
               <w:t>0</w:t>
             </w:r>
             <w:r>
-              <w:t>0:12</w:t>
+              <w:t>0:1</w:t>
+            </w:r>
+            <w:r>
+              <w:t>1</w:t>
             </w:r>
           </w:p>
         </w:tc>
@@ -629,7 +629,13 @@
               <w:rPr>
                 <w:lang w:val="en-GB"/>
               </w:rPr>
-              <w:t>:17</w:t>
+              <w:t>:1</w:t>
+            </w:r>
+            <w:r>
+              <w:rPr>
+                <w:lang w:val="en-GB"/>
+              </w:rPr>
+              <w:t>8</w:t>
             </w:r>
           </w:p>
         </w:tc>
@@ -684,7 +690,13 @@
               <w:rPr>
                 <w:lang w:val="en-GB"/>
               </w:rPr>
-              <w:t>:49</w:t>
+              <w:t>:</w:t>
+            </w:r>
+            <w:r>
+              <w:rPr>
+                <w:lang w:val="en-GB"/>
+              </w:rPr>
+              <w:t>54</w:t>
             </w:r>
           </w:p>
         </w:tc>
@@ -819,13 +831,12 @@
       <w:r>
         <w:rPr>
           <w:noProof/>
-          <w:lang w:val="en-GB"/>
         </w:rPr>
         <w:drawing>
-          <wp:inline distT="0" distB="0" distL="0" distR="0" wp14:anchorId="5057896C" wp14:editId="2E9C87F8">
-            <wp:extent cx="4238270" cy="1549400"/>
-            <wp:effectExtent l="0" t="0" r="0" b="0"/>
-            <wp:docPr id="660894143" name="Image 1" descr="Une image contenant texte, capture d’écran, Police&#10;&#10;Description générée automatiquement"/>
+          <wp:inline distT="0" distB="0" distL="0" distR="0" wp14:anchorId="4B02FBD9" wp14:editId="7B595DB8">
+            <wp:extent cx="3997918" cy="1896534"/>
+            <wp:effectExtent l="0" t="0" r="3175" b="8890"/>
+            <wp:docPr id="825812937" name="Image 1" descr="Une image contenant texte, capture d’écran, Police&#10;&#10;Description générée automatiquement"/>
             <wp:cNvGraphicFramePr>
               <a:graphicFrameLocks xmlns:a="http://schemas.openxmlformats.org/drawingml/2006/main" noChangeAspect="1"/>
             </wp:cNvGraphicFramePr>
@@ -833,7 +844,7 @@
               <a:graphicData uri="http://schemas.openxmlformats.org/drawingml/2006/picture">
                 <pic:pic xmlns:pic="http://schemas.openxmlformats.org/drawingml/2006/picture">
                   <pic:nvPicPr>
-                    <pic:cNvPr id="660894143" name="Image 1" descr="Une image contenant texte, capture d’écran, Police&#10;&#10;Description générée automatiquement"/>
+                    <pic:cNvPr id="825812937" name="Image 1" descr="Une image contenant texte, capture d’écran, Police&#10;&#10;Description générée automatiquement"/>
                     <pic:cNvPicPr/>
                   </pic:nvPicPr>
                   <pic:blipFill>
@@ -845,7 +856,7 @@
                   <pic:spPr>
                     <a:xfrm>
                       <a:off x="0" y="0"/>
-                      <a:ext cx="4248802" cy="1553250"/>
+                      <a:ext cx="4026682" cy="1910179"/>
                     </a:xfrm>
                     <a:prstGeom prst="rect">
                       <a:avLst/>
@@ -907,13 +918,12 @@
       <w:r>
         <w:rPr>
           <w:noProof/>
-          <w:lang w:val="en-GB"/>
         </w:rPr>
         <w:drawing>
-          <wp:inline distT="0" distB="0" distL="0" distR="0" wp14:anchorId="65092FF8" wp14:editId="578B7DC4">
-            <wp:extent cx="4257040" cy="1576943"/>
-            <wp:effectExtent l="0" t="0" r="0" b="4445"/>
-            <wp:docPr id="722740653" name="Image 1" descr="Une image contenant texte, capture d’écran, Police&#10;&#10;Description générée automatiquement"/>
+          <wp:inline distT="0" distB="0" distL="0" distR="0" wp14:anchorId="74D38C9C" wp14:editId="01A6A111">
+            <wp:extent cx="4083260" cy="1512570"/>
+            <wp:effectExtent l="0" t="0" r="0" b="0"/>
+            <wp:docPr id="1408285496" name="Image 1" descr="Une image contenant texte, capture d’écran, Police&#10;&#10;Description générée automatiquement"/>
             <wp:cNvGraphicFramePr>
               <a:graphicFrameLocks xmlns:a="http://schemas.openxmlformats.org/drawingml/2006/main" noChangeAspect="1"/>
             </wp:cNvGraphicFramePr>
@@ -921,7 +931,7 @@
               <a:graphicData uri="http://schemas.openxmlformats.org/drawingml/2006/picture">
                 <pic:pic xmlns:pic="http://schemas.openxmlformats.org/drawingml/2006/picture">
                   <pic:nvPicPr>
-                    <pic:cNvPr id="722740653" name="Image 1" descr="Une image contenant texte, capture d’écran, Police&#10;&#10;Description générée automatiquement"/>
+                    <pic:cNvPr id="1408285496" name="Image 1" descr="Une image contenant texte, capture d’écran, Police&#10;&#10;Description générée automatiquement"/>
                     <pic:cNvPicPr/>
                   </pic:nvPicPr>
                   <pic:blipFill>
@@ -933,7 +943,7 @@
                   <pic:spPr>
                     <a:xfrm>
                       <a:off x="0" y="0"/>
-                      <a:ext cx="4264324" cy="1579641"/>
+                      <a:ext cx="4104770" cy="1520538"/>
                     </a:xfrm>
                     <a:prstGeom prst="rect">
                       <a:avLst/>
@@ -1001,13 +1011,12 @@
       <w:r>
         <w:rPr>
           <w:noProof/>
-          <w:lang w:val="en-GB"/>
         </w:rPr>
         <w:drawing>
-          <wp:inline distT="0" distB="0" distL="0" distR="0" wp14:anchorId="6A629029" wp14:editId="69195D3E">
-            <wp:extent cx="4264660" cy="1625317"/>
-            <wp:effectExtent l="0" t="0" r="2540" b="0"/>
-            <wp:docPr id="2044787402" name="Image 1" descr="Une image contenant texte, capture d’écran, Police&#10;&#10;Description générée automatiquement"/>
+          <wp:inline distT="0" distB="0" distL="0" distR="0" wp14:anchorId="17559091" wp14:editId="63F109AB">
+            <wp:extent cx="3646145" cy="1752600"/>
+            <wp:effectExtent l="0" t="0" r="0" b="0"/>
+            <wp:docPr id="774911834" name="Image 1" descr="Une image contenant texte, capture d’écran, Police&#10;&#10;Description générée automatiquement"/>
             <wp:cNvGraphicFramePr>
               <a:graphicFrameLocks xmlns:a="http://schemas.openxmlformats.org/drawingml/2006/main" noChangeAspect="1"/>
             </wp:cNvGraphicFramePr>
@@ -1015,7 +1024,7 @@
               <a:graphicData uri="http://schemas.openxmlformats.org/drawingml/2006/picture">
                 <pic:pic xmlns:pic="http://schemas.openxmlformats.org/drawingml/2006/picture">
                   <pic:nvPicPr>
-                    <pic:cNvPr id="2044787402" name="Image 1" descr="Une image contenant texte, capture d’écran, Police&#10;&#10;Description générée automatiquement"/>
+                    <pic:cNvPr id="774911834" name="Image 1" descr="Une image contenant texte, capture d’écran, Police&#10;&#10;Description générée automatiquement"/>
                     <pic:cNvPicPr/>
                   </pic:nvPicPr>
                   <pic:blipFill>
@@ -1027,7 +1036,7 @@
                   <pic:spPr>
                     <a:xfrm>
                       <a:off x="0" y="0"/>
-                      <a:ext cx="4273050" cy="1628515"/>
+                      <a:ext cx="3682603" cy="1770124"/>
                     </a:xfrm>
                     <a:prstGeom prst="rect">
                       <a:avLst/>

</xml_diff>